<commit_message>
InnovationPrj: Update sprint plan
</commit_message>
<xml_diff>
--- a/Semester-2/Innovation-Project-Pt2/Assessments/Sprints/AT2-Spint/SprintPlan_weeks[8-10].docx
+++ b/Semester-2/Innovation-Project-Pt2/Assessments/Sprints/AT2-Spint/SprintPlan_weeks[8-10].docx
@@ -185,15 +185,15 @@
               <w:spacing w:before="10"/>
               <w:rPr>
                 <w:rFonts w:ascii="Cordia New" w:hAnsi="Cordia New" w:cs="Cordia New"/>
-                <w:highlight w:val="yellow"/>
-              </w:rPr>
-            </w:pPr>
-            <w:r>
-              <w:rPr>
-                <w:rFonts w:ascii="Cordia New" w:hAnsi="Cordia New" w:cs="Cordia New"/>
-                <w:sz w:val="28"/>
-                <w:szCs w:val="28"/>
-                <w:highlight w:val="yellow"/>
+                <w:strike/>
+                <w:u w:val="single" w:color="FF0000"/>
+              </w:rPr>
+            </w:pPr>
+            <w:r>
+              <w:rPr>
+                <w:rFonts w:ascii="Cordia New" w:hAnsi="Cordia New" w:cs="Cordia New"/>
+                <w:sz w:val="28"/>
+                <w:szCs w:val="28"/>
               </w:rPr>
               <w:t>Bianca Ishikawa</w:t>
             </w:r>
@@ -208,19 +208,15 @@
               <w:spacing w:before="10"/>
               <w:rPr>
                 <w:rFonts w:ascii="Cordia New" w:hAnsi="Cordia New" w:cs="Cordia New"/>
-                <w:strike/>
-                <w:u w:val="single" w:color="FF0000"/>
-              </w:rPr>
-            </w:pPr>
-            <w:r>
-              <w:rPr>
-                <w:rFonts w:ascii="Cordia New" w:hAnsi="Cordia New" w:cs="Cordia New"/>
-                <w:strike/>
-                <w:sz w:val="28"/>
-                <w:szCs w:val="28"/>
-                <w:u w:val="single" w:color="FF0000"/>
-              </w:rPr>
-              <w:t>Daniel Mulenga</w:t>
+              </w:rPr>
+            </w:pPr>
+            <w:r>
+              <w:rPr>
+                <w:rFonts w:ascii="Cordia New" w:hAnsi="Cordia New" w:cs="Cordia New"/>
+                <w:sz w:val="28"/>
+                <w:szCs w:val="28"/>
+              </w:rPr>
+              <w:t>Sangay Thinley</w:t>
             </w:r>
           </w:p>
           <w:p>
@@ -233,27 +229,6 @@
               <w:spacing w:before="10"/>
               <w:rPr>
                 <w:rFonts w:ascii="Cordia New" w:hAnsi="Cordia New" w:cs="Cordia New"/>
-              </w:rPr>
-            </w:pPr>
-            <w:r>
-              <w:rPr>
-                <w:rFonts w:ascii="Cordia New" w:hAnsi="Cordia New" w:cs="Cordia New"/>
-                <w:sz w:val="28"/>
-                <w:szCs w:val="28"/>
-              </w:rPr>
-              <w:t>Sangay Thinley</w:t>
-            </w:r>
-          </w:p>
-          <w:p>
-            <w:pPr>
-              <w:pStyle w:val="TableParagraph"/>
-              <w:numPr>
-                <w:ilvl w:val="0"/>
-                <w:numId w:val="2"/>
-              </w:numPr>
-              <w:spacing w:before="10"/>
-              <w:rPr>
-                <w:rFonts w:ascii="Cordia New" w:hAnsi="Cordia New" w:cs="Cordia New" w:hint="cs"/>
                 <w:sz w:val="28"/>
                 <w:szCs w:val="28"/>
               </w:rPr>
@@ -325,7 +300,7 @@
               <w:spacing w:before="10"/>
               <w:jc w:val="center"/>
               <w:rPr>
-                <w:rFonts w:ascii="Cordia New" w:hAnsi="Cordia New" w:cs="Cordia New" w:hint="cs"/>
+                <w:rFonts w:ascii="Cordia New" w:hAnsi="Cordia New" w:cs="Cordia New"/>
                 <w:sz w:val="28"/>
                 <w:szCs w:val="28"/>
               </w:rPr>
@@ -468,7 +443,7 @@
               <w:spacing w:before="10"/>
               <w:jc w:val="center"/>
               <w:rPr>
-                <w:rFonts w:ascii="Cordia New" w:hAnsi="Cordia New" w:cs="Cordia New" w:hint="cs"/>
+                <w:rFonts w:ascii="Cordia New" w:hAnsi="Cordia New" w:cs="Cordia New"/>
                 <w:sz w:val="28"/>
                 <w:szCs w:val="28"/>
               </w:rPr>
@@ -1091,7 +1066,7 @@
               </w:numPr>
               <w:spacing w:before="10"/>
               <w:rPr>
-                <w:rFonts w:ascii="Cordia New" w:hAnsi="Cordia New" w:cs="Cordia New" w:hint="cs"/>
+                <w:rFonts w:ascii="Cordia New" w:hAnsi="Cordia New" w:cs="Cordia New"/>
                 <w:sz w:val="28"/>
                 <w:szCs w:val="28"/>
               </w:rPr>
@@ -1537,7 +1512,7 @@
               <w:spacing w:before="10"/>
               <w:jc w:val="center"/>
               <w:rPr>
-                <w:rFonts w:ascii="Cordia New" w:hAnsi="Cordia New" w:cs="Cordia New" w:hint="cs"/>
+                <w:rFonts w:ascii="Cordia New" w:hAnsi="Cordia New" w:cs="Cordia New"/>
                 <w:sz w:val="28"/>
                 <w:szCs w:val="28"/>
               </w:rPr>
@@ -1689,7 +1664,7 @@
               <w:spacing w:before="10"/>
               <w:jc w:val="center"/>
               <w:rPr>
-                <w:rFonts w:ascii="Cordia New" w:hAnsi="Cordia New" w:cs="Cordia New" w:hint="cs"/>
+                <w:rFonts w:ascii="Cordia New" w:hAnsi="Cordia New" w:cs="Cordia New"/>
                 <w:sz w:val="28"/>
                 <w:szCs w:val="28"/>
               </w:rPr>
@@ -1721,7 +1696,7 @@
               <w:spacing w:before="10"/>
               <w:jc w:val="center"/>
               <w:rPr>
-                <w:rFonts w:ascii="Cordia New" w:hAnsi="Cordia New" w:cs="Cordia New" w:hint="cs"/>
+                <w:rFonts w:ascii="Cordia New" w:hAnsi="Cordia New" w:cs="Cordia New"/>
                 <w:sz w:val="28"/>
                 <w:szCs w:val="28"/>
               </w:rPr>
@@ -1760,7 +1735,7 @@
               <w:spacing w:before="10"/>
               <w:jc w:val="center"/>
               <w:rPr>
-                <w:rFonts w:ascii="Cordia New" w:hAnsi="Cordia New" w:cs="Cordia New" w:hint="cs"/>
+                <w:rFonts w:ascii="Cordia New" w:hAnsi="Cordia New" w:cs="Cordia New"/>
                 <w:sz w:val="28"/>
                 <w:szCs w:val="28"/>
               </w:rPr>
@@ -2144,9 +2119,8 @@
                 <w:rFonts w:ascii="Cordia New" w:hAnsi="Cordia New" w:cs="Cordia New"/>
                 <w:sz w:val="28"/>
                 <w:szCs w:val="28"/>
-                <w:highlight w:val="red"/>
-              </w:rPr>
-              <w:t>Daniel</w:t>
+              </w:rPr>
+              <w:t>Bianca</w:t>
             </w:r>
           </w:p>
         </w:tc>
@@ -2169,15 +2143,13 @@
                 <w:rFonts w:ascii="Cordia New" w:hAnsi="Cordia New" w:cs="Cordia New"/>
                 <w:sz w:val="28"/>
                 <w:szCs w:val="28"/>
-                <w:highlight w:val="red"/>
-              </w:rPr>
-            </w:pPr>
-            <w:r>
-              <w:rPr>
-                <w:rFonts w:ascii="Cordia New" w:hAnsi="Cordia New" w:cs="Cordia New"/>
-                <w:sz w:val="28"/>
-                <w:szCs w:val="28"/>
-                <w:highlight w:val="red"/>
+              </w:rPr>
+            </w:pPr>
+            <w:r>
+              <w:rPr>
+                <w:rFonts w:ascii="Cordia New" w:hAnsi="Cordia New" w:cs="Cordia New"/>
+                <w:sz w:val="28"/>
+                <w:szCs w:val="28"/>
               </w:rPr>
               <w:t>Create News class structure &amp; ListView</w:t>
             </w:r>
@@ -2202,15 +2174,13 @@
                 <w:rFonts w:ascii="Cordia New" w:hAnsi="Cordia New" w:cs="Cordia New"/>
                 <w:sz w:val="28"/>
                 <w:szCs w:val="28"/>
-                <w:highlight w:val="red"/>
-              </w:rPr>
-            </w:pPr>
-            <w:r>
-              <w:rPr>
-                <w:rFonts w:ascii="Cordia New" w:hAnsi="Cordia New" w:cs="Cordia New"/>
-                <w:sz w:val="28"/>
-                <w:szCs w:val="28"/>
-                <w:highlight w:val="red"/>
+              </w:rPr>
+            </w:pPr>
+            <w:r>
+              <w:rPr>
+                <w:rFonts w:ascii="Cordia New" w:hAnsi="Cordia New" w:cs="Cordia New"/>
+                <w:sz w:val="28"/>
+                <w:szCs w:val="28"/>
               </w:rPr>
               <w:t>Effort Allocation: (20% of focus)</w:t>
             </w:r>
@@ -2247,9 +2217,8 @@
                 <w:rFonts w:ascii="Cordia New" w:hAnsi="Cordia New" w:cs="Cordia New"/>
                 <w:sz w:val="28"/>
                 <w:szCs w:val="28"/>
-                <w:highlight w:val="red"/>
-              </w:rPr>
-              <w:t>Daniel</w:t>
+              </w:rPr>
+              <w:t>Bianca</w:t>
             </w:r>
           </w:p>
         </w:tc>
@@ -2272,15 +2241,13 @@
                 <w:rFonts w:ascii="Cordia New" w:hAnsi="Cordia New" w:cs="Cordia New"/>
                 <w:sz w:val="28"/>
                 <w:szCs w:val="28"/>
-                <w:highlight w:val="red"/>
-              </w:rPr>
-            </w:pPr>
-            <w:r>
-              <w:rPr>
-                <w:rFonts w:ascii="Cordia New" w:hAnsi="Cordia New" w:cs="Cordia New"/>
-                <w:sz w:val="28"/>
-                <w:szCs w:val="28"/>
-                <w:highlight w:val="red"/>
+              </w:rPr>
+            </w:pPr>
+            <w:r>
+              <w:rPr>
+                <w:rFonts w:ascii="Cordia New" w:hAnsi="Cordia New" w:cs="Cordia New"/>
+                <w:sz w:val="28"/>
+                <w:szCs w:val="28"/>
               </w:rPr>
               <w:t>Create News Page (generic)</w:t>
             </w:r>
@@ -2305,15 +2272,13 @@
                 <w:rFonts w:ascii="Cordia New" w:hAnsi="Cordia New" w:cs="Cordia New"/>
                 <w:sz w:val="28"/>
                 <w:szCs w:val="28"/>
-                <w:highlight w:val="red"/>
-              </w:rPr>
-            </w:pPr>
-            <w:r>
-              <w:rPr>
-                <w:rFonts w:ascii="Cordia New" w:hAnsi="Cordia New" w:cs="Cordia New"/>
-                <w:sz w:val="28"/>
-                <w:szCs w:val="28"/>
-                <w:highlight w:val="red"/>
+              </w:rPr>
+            </w:pPr>
+            <w:r>
+              <w:rPr>
+                <w:rFonts w:ascii="Cordia New" w:hAnsi="Cordia New" w:cs="Cordia New"/>
+                <w:sz w:val="28"/>
+                <w:szCs w:val="28"/>
               </w:rPr>
               <w:t>Effort Allocation: (60% of focus)</w:t>
             </w:r>
@@ -2350,7 +2315,6 @@
                 <w:rFonts w:ascii="Cordia New" w:hAnsi="Cordia New" w:cs="Cordia New"/>
                 <w:sz w:val="28"/>
                 <w:szCs w:val="28"/>
-                <w:highlight w:val="red"/>
               </w:rPr>
               <w:t>Daniel</w:t>
             </w:r>
@@ -2375,15 +2339,13 @@
                 <w:rFonts w:ascii="Cordia New" w:hAnsi="Cordia New" w:cs="Cordia New"/>
                 <w:sz w:val="28"/>
                 <w:szCs w:val="28"/>
-                <w:highlight w:val="red"/>
-              </w:rPr>
-            </w:pPr>
-            <w:r>
-              <w:rPr>
-                <w:rFonts w:ascii="Cordia New" w:hAnsi="Cordia New" w:cs="Cordia New"/>
-                <w:sz w:val="28"/>
-                <w:szCs w:val="28"/>
-                <w:highlight w:val="red"/>
+              </w:rPr>
+            </w:pPr>
+            <w:r>
+              <w:rPr>
+                <w:rFonts w:ascii="Cordia New" w:hAnsi="Cordia New" w:cs="Cordia New"/>
+                <w:sz w:val="28"/>
+                <w:szCs w:val="28"/>
               </w:rPr>
               <w:t>Design Administrative dashboard for News Management</w:t>
             </w:r>
@@ -2408,15 +2370,13 @@
                 <w:rFonts w:ascii="Cordia New" w:hAnsi="Cordia New" w:cs="Cordia New"/>
                 <w:sz w:val="28"/>
                 <w:szCs w:val="28"/>
-                <w:highlight w:val="red"/>
-              </w:rPr>
-            </w:pPr>
-            <w:r>
-              <w:rPr>
-                <w:rFonts w:ascii="Cordia New" w:hAnsi="Cordia New" w:cs="Cordia New"/>
-                <w:sz w:val="28"/>
-                <w:szCs w:val="28"/>
-                <w:highlight w:val="red"/>
+              </w:rPr>
+            </w:pPr>
+            <w:r>
+              <w:rPr>
+                <w:rFonts w:ascii="Cordia New" w:hAnsi="Cordia New" w:cs="Cordia New"/>
+                <w:sz w:val="28"/>
+                <w:szCs w:val="28"/>
               </w:rPr>
               <w:t>Effort Allocation: (20%)</w:t>
             </w:r>
@@ -2442,7 +2402,7 @@
               <w:spacing w:before="10"/>
               <w:jc w:val="center"/>
               <w:rPr>
-                <w:rFonts w:ascii="Cordia New" w:hAnsi="Cordia New" w:cs="Cordia New" w:hint="cs"/>
+                <w:rFonts w:ascii="Cordia New" w:hAnsi="Cordia New" w:cs="Cordia New"/>
                 <w:sz w:val="28"/>
                 <w:szCs w:val="28"/>
               </w:rPr>
@@ -2473,7 +2433,7 @@
               <w:spacing w:before="10"/>
               <w:jc w:val="center"/>
               <w:rPr>
-                <w:rFonts w:ascii="Cordia New" w:hAnsi="Cordia New" w:cs="Cordia New" w:hint="cs"/>
+                <w:rFonts w:ascii="Cordia New" w:hAnsi="Cordia New" w:cs="Cordia New"/>
                 <w:sz w:val="28"/>
                 <w:szCs w:val="28"/>
               </w:rPr>
@@ -2524,7 +2484,7 @@
               <w:spacing w:before="10"/>
               <w:jc w:val="center"/>
               <w:rPr>
-                <w:rFonts w:ascii="Cordia New" w:hAnsi="Cordia New" w:cs="Cordia New" w:hint="cs"/>
+                <w:rFonts w:ascii="Cordia New" w:hAnsi="Cordia New" w:cs="Cordia New"/>
                 <w:sz w:val="28"/>
                 <w:szCs w:val="28"/>
               </w:rPr>
@@ -2559,7 +2519,7 @@
               <w:spacing w:before="10"/>
               <w:jc w:val="center"/>
               <w:rPr>
-                <w:rFonts w:ascii="Cordia New" w:hAnsi="Cordia New" w:cs="Cordia New" w:hint="cs"/>
+                <w:rFonts w:ascii="Cordia New" w:hAnsi="Cordia New" w:cs="Cordia New"/>
                 <w:sz w:val="28"/>
                 <w:szCs w:val="28"/>
               </w:rPr>
@@ -2590,7 +2550,7 @@
               <w:spacing w:before="10"/>
               <w:jc w:val="center"/>
               <w:rPr>
-                <w:rFonts w:ascii="Cordia New" w:hAnsi="Cordia New" w:cs="Cordia New" w:hint="cs"/>
+                <w:rFonts w:ascii="Cordia New" w:hAnsi="Cordia New" w:cs="Cordia New"/>
                 <w:sz w:val="28"/>
                 <w:szCs w:val="28"/>
               </w:rPr>
@@ -2645,7 +2605,7 @@
               <w:spacing w:before="10"/>
               <w:jc w:val="center"/>
               <w:rPr>
-                <w:rFonts w:ascii="Cordia New" w:hAnsi="Cordia New" w:cs="Cordia New" w:hint="cs"/>
+                <w:rFonts w:ascii="Cordia New" w:hAnsi="Cordia New" w:cs="Cordia New"/>
                 <w:sz w:val="28"/>
                 <w:szCs w:val="28"/>
               </w:rPr>
@@ -2738,23 +2698,7 @@
                 <w:sz w:val="28"/>
                 <w:szCs w:val="28"/>
               </w:rPr>
-              <w:t xml:space="preserve">Create </w:t>
-            </w:r>
-            <w:r>
-              <w:rPr>
-                <w:rFonts w:ascii="Cordia New" w:hAnsi="Cordia New" w:cs="Cordia New"/>
-                <w:sz w:val="28"/>
-                <w:szCs w:val="28"/>
-              </w:rPr>
-              <w:t>generic application settings(Settings Page</w:t>
-            </w:r>
-            <w:r>
-              <w:rPr>
-                <w:rFonts w:ascii="Cordia New" w:hAnsi="Cordia New" w:cs="Cordia New"/>
-                <w:sz w:val="28"/>
-                <w:szCs w:val="28"/>
-              </w:rPr>
-              <w:t>)</w:t>
+              <w:t>Create generic application settings(Settings Page)</w:t>
             </w:r>
           </w:p>
         </w:tc>
@@ -2906,7 +2850,7 @@
               <w:spacing w:before="10"/>
               <w:jc w:val="center"/>
               <w:rPr>
-                <w:rFonts w:ascii="Cordia New" w:hAnsi="Cordia New" w:cs="Cordia New" w:hint="cs"/>
+                <w:rFonts w:ascii="Cordia New" w:hAnsi="Cordia New" w:cs="Cordia New"/>
                 <w:sz w:val="28"/>
                 <w:szCs w:val="28"/>
               </w:rPr>
@@ -2937,7 +2881,7 @@
               <w:spacing w:before="10"/>
               <w:jc w:val="center"/>
               <w:rPr>
-                <w:rFonts w:ascii="Cordia New" w:hAnsi="Cordia New" w:cs="Cordia New" w:hint="cs"/>
+                <w:rFonts w:ascii="Cordia New" w:hAnsi="Cordia New" w:cs="Cordia New"/>
                 <w:sz w:val="28"/>
                 <w:szCs w:val="28"/>
               </w:rPr>
@@ -2968,7 +2912,7 @@
               <w:spacing w:before="10"/>
               <w:jc w:val="center"/>
               <w:rPr>
-                <w:rFonts w:ascii="Cordia New" w:hAnsi="Cordia New" w:cs="Cordia New" w:hint="cs"/>
+                <w:rFonts w:ascii="Cordia New" w:hAnsi="Cordia New" w:cs="Cordia New"/>
                 <w:sz w:val="28"/>
                 <w:szCs w:val="28"/>
               </w:rPr>
@@ -3003,7 +2947,7 @@
               <w:spacing w:before="10"/>
               <w:jc w:val="center"/>
               <w:rPr>
-                <w:rFonts w:ascii="Cordia New" w:hAnsi="Cordia New" w:cs="Cordia New" w:hint="cs"/>
+                <w:rFonts w:ascii="Cordia New" w:hAnsi="Cordia New" w:cs="Cordia New"/>
                 <w:sz w:val="28"/>
                 <w:szCs w:val="28"/>
               </w:rPr>
@@ -3127,7 +3071,7 @@
               </w:numPr>
               <w:spacing w:before="10"/>
               <w:rPr>
-                <w:rFonts w:ascii="Cordia New" w:hAnsi="Cordia New" w:cs="Cordia New" w:hint="cs"/>
+                <w:rFonts w:ascii="Cordia New" w:hAnsi="Cordia New" w:cs="Cordia New"/>
                 <w:sz w:val="28"/>
                 <w:szCs w:val="28"/>
               </w:rPr>
@@ -3158,7 +3102,7 @@
               <w:spacing w:before="10"/>
               <w:jc w:val="center"/>
               <w:rPr>
-                <w:rFonts w:ascii="Cordia New" w:hAnsi="Cordia New" w:cs="Cordia New" w:hint="cs"/>
+                <w:rFonts w:ascii="Cordia New" w:hAnsi="Cordia New" w:cs="Cordia New"/>
                 <w:sz w:val="28"/>
                 <w:szCs w:val="28"/>
               </w:rPr>
@@ -3271,7 +3215,7 @@
               <w:spacing w:before="10"/>
               <w:jc w:val="center"/>
               <w:rPr>
-                <w:rFonts w:ascii="Cordia New" w:hAnsi="Cordia New" w:cs="Cordia New" w:hint="cs"/>
+                <w:rFonts w:ascii="Cordia New" w:hAnsi="Cordia New" w:cs="Cordia New"/>
                 <w:sz w:val="28"/>
                 <w:szCs w:val="28"/>
               </w:rPr>
@@ -3424,7 +3368,7 @@
               <w:pStyle w:val="TableParagraph"/>
               <w:spacing w:before="10"/>
               <w:rPr>
-                <w:rFonts w:ascii="Cordia New" w:hAnsi="Cordia New" w:cs="Cordia New" w:hint="cs"/>
+                <w:rFonts w:ascii="Cordia New" w:hAnsi="Cordia New" w:cs="Cordia New"/>
                 <w:sz w:val="28"/>
                 <w:szCs w:val="28"/>
               </w:rPr>
@@ -4346,6 +4290,7 @@
   <w:style w:type="character" w:default="1" w:styleId="DefaultParagraphFont">
     <w:name w:val="Default Paragraph Font"/>
     <w:uiPriority w:val="1"/>
+    <w:semiHidden/>
     <w:unhideWhenUsed/>
   </w:style>
   <w:style w:type="table" w:default="1" w:styleId="TableNormal">

</xml_diff>